<commit_message>
Adding publication details field in template
</commit_message>
<xml_diff>
--- a/Metadata Template.docx
+++ b/Metadata Template.docx
@@ -58,8 +58,18 @@
             <w:tcW w:w="2425" w:type="dxa"/>
           </w:tcPr>
           <w:p>
-            <w:r>
-              <w:t>Author</w:t>
+            <w:pPr>
+              <w:tabs>
+                <w:tab w:val="left" w:pos="555"/>
+              </w:tabs>
+            </w:pPr>
+            <w:r>
+              <w:t>Author (First name, Last name,</w:t>
+            </w:r>
+          </w:p>
+          <w:p>
+            <w:r>
+              <w:t>Organization, Email, ORCID Id)</w:t>
             </w:r>
           </w:p>
         </w:tc>
@@ -79,214 +89,234 @@
             <w:r>
               <w:t>Keywords</w:t>
             </w:r>
-          </w:p>
-        </w:tc>
-        <w:tc>
-          <w:tcPr>
-            <w:tcW w:w="6925" w:type="dxa"/>
-          </w:tcPr>
-          <w:p/>
-        </w:tc>
-      </w:tr>
-      <w:tr>
-        <w:tc>
-          <w:tcPr>
-            <w:tcW w:w="2425" w:type="dxa"/>
-          </w:tcPr>
-          <w:p>
-            <w:r>
-              <w:t>Note</w:t>
-            </w:r>
-          </w:p>
-        </w:tc>
-        <w:tc>
-          <w:tcPr>
-            <w:tcW w:w="6925" w:type="dxa"/>
-          </w:tcPr>
-          <w:p/>
-        </w:tc>
-      </w:tr>
-      <w:tr>
-        <w:tc>
-          <w:tcPr>
-            <w:tcW w:w="2425" w:type="dxa"/>
-          </w:tcPr>
-          <w:p>
-            <w:r>
-              <w:t>Producer</w:t>
-            </w:r>
-          </w:p>
-        </w:tc>
-        <w:tc>
-          <w:tcPr>
-            <w:tcW w:w="6925" w:type="dxa"/>
-          </w:tcPr>
-          <w:p/>
-        </w:tc>
-      </w:tr>
-      <w:tr>
-        <w:tc>
-          <w:tcPr>
-            <w:tcW w:w="2425" w:type="dxa"/>
-          </w:tcPr>
-          <w:p>
-            <w:r>
-              <w:t>Production Date</w:t>
-            </w:r>
-          </w:p>
-        </w:tc>
-        <w:tc>
-          <w:tcPr>
-            <w:tcW w:w="6925" w:type="dxa"/>
-          </w:tcPr>
-          <w:p/>
-        </w:tc>
-      </w:tr>
-      <w:tr>
-        <w:tc>
-          <w:tcPr>
-            <w:tcW w:w="2425" w:type="dxa"/>
-          </w:tcPr>
-          <w:p>
-            <w:r>
-              <w:t>Grant/Donor information</w:t>
-            </w:r>
-          </w:p>
-        </w:tc>
-        <w:tc>
-          <w:tcPr>
-            <w:tcW w:w="6925" w:type="dxa"/>
-          </w:tcPr>
-          <w:p/>
-        </w:tc>
-      </w:tr>
-      <w:tr>
-        <w:tc>
-          <w:tcPr>
-            <w:tcW w:w="2425" w:type="dxa"/>
-          </w:tcPr>
-          <w:p>
-            <w:r>
-              <w:t>Start Date</w:t>
-            </w:r>
-          </w:p>
-        </w:tc>
-        <w:tc>
-          <w:tcPr>
-            <w:tcW w:w="6925" w:type="dxa"/>
-          </w:tcPr>
-          <w:p/>
-        </w:tc>
-      </w:tr>
-      <w:tr>
-        <w:tc>
-          <w:tcPr>
-            <w:tcW w:w="2425" w:type="dxa"/>
-          </w:tcPr>
-          <w:p>
-            <w:r>
-              <w:t>End Date</w:t>
-            </w:r>
-          </w:p>
-        </w:tc>
-        <w:tc>
-          <w:tcPr>
-            <w:tcW w:w="6925" w:type="dxa"/>
-          </w:tcPr>
-          <w:p/>
-        </w:tc>
-      </w:tr>
-      <w:tr>
-        <w:tc>
-          <w:tcPr>
-            <w:tcW w:w="2425" w:type="dxa"/>
-          </w:tcPr>
-          <w:p>
-            <w:r>
-              <w:t>Production place</w:t>
-            </w:r>
-          </w:p>
-        </w:tc>
-        <w:tc>
-          <w:tcPr>
-            <w:tcW w:w="6925" w:type="dxa"/>
-          </w:tcPr>
-          <w:p/>
-        </w:tc>
-      </w:tr>
-      <w:tr>
-        <w:tc>
-          <w:tcPr>
-            <w:tcW w:w="2425" w:type="dxa"/>
-          </w:tcPr>
-          <w:p>
-            <w:r>
-              <w:t>Type of data</w:t>
-            </w:r>
-          </w:p>
-        </w:tc>
-        <w:tc>
-          <w:tcPr>
-            <w:tcW w:w="6925" w:type="dxa"/>
-          </w:tcPr>
-          <w:p/>
-        </w:tc>
-      </w:tr>
-      <w:tr>
-        <w:tc>
-          <w:tcPr>
-            <w:tcW w:w="2425" w:type="dxa"/>
-          </w:tcPr>
-          <w:p>
-            <w:r>
-              <w:t>Data source</w:t>
-            </w:r>
-          </w:p>
-        </w:tc>
-        <w:tc>
-          <w:tcPr>
-            <w:tcW w:w="6925" w:type="dxa"/>
-          </w:tcPr>
-          <w:p/>
-        </w:tc>
-      </w:tr>
-      <w:tr>
-        <w:tc>
-          <w:tcPr>
-            <w:tcW w:w="2425" w:type="dxa"/>
-          </w:tcPr>
-          <w:p>
-            <w:r>
-              <w:t>Language</w:t>
-            </w:r>
-          </w:p>
-        </w:tc>
-        <w:tc>
-          <w:tcPr>
-            <w:tcW w:w="6925" w:type="dxa"/>
-          </w:tcPr>
-          <w:p/>
-        </w:tc>
-      </w:tr>
-      <w:tr>
-        <w:tc>
-          <w:tcPr>
-            <w:tcW w:w="2425" w:type="dxa"/>
-          </w:tcPr>
-          <w:p>
-            <w:r>
-              <w:t>Contact</w:t>
-            </w:r>
-          </w:p>
-        </w:tc>
-        <w:tc>
-          <w:tcPr>
-            <w:tcW w:w="6925" w:type="dxa"/>
-          </w:tcPr>
-          <w:p>
+            <w:r>
+              <w:t>(including ontology)</w:t>
+            </w:r>
+          </w:p>
+        </w:tc>
+        <w:tc>
+          <w:tcPr>
+            <w:tcW w:w="6925" w:type="dxa"/>
+          </w:tcPr>
+          <w:p/>
+        </w:tc>
+      </w:tr>
+      <w:tr>
+        <w:tc>
+          <w:tcPr>
+            <w:tcW w:w="2425" w:type="dxa"/>
+          </w:tcPr>
+          <w:p>
+            <w:r>
+              <w:t>Publication Details</w:t>
+            </w:r>
             <w:bookmarkStart w:id="0" w:name="_GoBack"/>
             <w:bookmarkEnd w:id="0"/>
           </w:p>
+        </w:tc>
+        <w:tc>
+          <w:tcPr>
+            <w:tcW w:w="6925" w:type="dxa"/>
+          </w:tcPr>
+          <w:p/>
+        </w:tc>
+      </w:tr>
+      <w:tr>
+        <w:tc>
+          <w:tcPr>
+            <w:tcW w:w="2425" w:type="dxa"/>
+          </w:tcPr>
+          <w:p>
+            <w:r>
+              <w:t>Note</w:t>
+            </w:r>
+          </w:p>
+        </w:tc>
+        <w:tc>
+          <w:tcPr>
+            <w:tcW w:w="6925" w:type="dxa"/>
+          </w:tcPr>
+          <w:p/>
+        </w:tc>
+      </w:tr>
+      <w:tr>
+        <w:tc>
+          <w:tcPr>
+            <w:tcW w:w="2425" w:type="dxa"/>
+          </w:tcPr>
+          <w:p>
+            <w:r>
+              <w:t>Producer</w:t>
+            </w:r>
+          </w:p>
+        </w:tc>
+        <w:tc>
+          <w:tcPr>
+            <w:tcW w:w="6925" w:type="dxa"/>
+          </w:tcPr>
+          <w:p/>
+        </w:tc>
+      </w:tr>
+      <w:tr>
+        <w:tc>
+          <w:tcPr>
+            <w:tcW w:w="2425" w:type="dxa"/>
+          </w:tcPr>
+          <w:p>
+            <w:r>
+              <w:t>Production Date</w:t>
+            </w:r>
+          </w:p>
+        </w:tc>
+        <w:tc>
+          <w:tcPr>
+            <w:tcW w:w="6925" w:type="dxa"/>
+          </w:tcPr>
+          <w:p/>
+        </w:tc>
+      </w:tr>
+      <w:tr>
+        <w:tc>
+          <w:tcPr>
+            <w:tcW w:w="2425" w:type="dxa"/>
+          </w:tcPr>
+          <w:p>
+            <w:r>
+              <w:t>Grant/Donor information</w:t>
+            </w:r>
+          </w:p>
+        </w:tc>
+        <w:tc>
+          <w:tcPr>
+            <w:tcW w:w="6925" w:type="dxa"/>
+          </w:tcPr>
+          <w:p/>
+        </w:tc>
+      </w:tr>
+      <w:tr>
+        <w:tc>
+          <w:tcPr>
+            <w:tcW w:w="2425" w:type="dxa"/>
+          </w:tcPr>
+          <w:p>
+            <w:r>
+              <w:t>Start Date</w:t>
+            </w:r>
+          </w:p>
+        </w:tc>
+        <w:tc>
+          <w:tcPr>
+            <w:tcW w:w="6925" w:type="dxa"/>
+          </w:tcPr>
+          <w:p/>
+        </w:tc>
+      </w:tr>
+      <w:tr>
+        <w:tc>
+          <w:tcPr>
+            <w:tcW w:w="2425" w:type="dxa"/>
+          </w:tcPr>
+          <w:p>
+            <w:r>
+              <w:t>End Date</w:t>
+            </w:r>
+          </w:p>
+        </w:tc>
+        <w:tc>
+          <w:tcPr>
+            <w:tcW w:w="6925" w:type="dxa"/>
+          </w:tcPr>
+          <w:p/>
+        </w:tc>
+      </w:tr>
+      <w:tr>
+        <w:tc>
+          <w:tcPr>
+            <w:tcW w:w="2425" w:type="dxa"/>
+          </w:tcPr>
+          <w:p>
+            <w:r>
+              <w:t>Production place</w:t>
+            </w:r>
+          </w:p>
+        </w:tc>
+        <w:tc>
+          <w:tcPr>
+            <w:tcW w:w="6925" w:type="dxa"/>
+          </w:tcPr>
+          <w:p/>
+        </w:tc>
+      </w:tr>
+      <w:tr>
+        <w:tc>
+          <w:tcPr>
+            <w:tcW w:w="2425" w:type="dxa"/>
+          </w:tcPr>
+          <w:p>
+            <w:r>
+              <w:t>Type of data</w:t>
+            </w:r>
+          </w:p>
+        </w:tc>
+        <w:tc>
+          <w:tcPr>
+            <w:tcW w:w="6925" w:type="dxa"/>
+          </w:tcPr>
+          <w:p/>
+        </w:tc>
+      </w:tr>
+      <w:tr>
+        <w:tc>
+          <w:tcPr>
+            <w:tcW w:w="2425" w:type="dxa"/>
+          </w:tcPr>
+          <w:p>
+            <w:r>
+              <w:t>Data source</w:t>
+            </w:r>
+          </w:p>
+        </w:tc>
+        <w:tc>
+          <w:tcPr>
+            <w:tcW w:w="6925" w:type="dxa"/>
+          </w:tcPr>
+          <w:p/>
+        </w:tc>
+      </w:tr>
+      <w:tr>
+        <w:tc>
+          <w:tcPr>
+            <w:tcW w:w="2425" w:type="dxa"/>
+          </w:tcPr>
+          <w:p>
+            <w:r>
+              <w:t>Language</w:t>
+            </w:r>
+          </w:p>
+        </w:tc>
+        <w:tc>
+          <w:tcPr>
+            <w:tcW w:w="6925" w:type="dxa"/>
+          </w:tcPr>
+          <w:p/>
+        </w:tc>
+      </w:tr>
+      <w:tr>
+        <w:tc>
+          <w:tcPr>
+            <w:tcW w:w="2425" w:type="dxa"/>
+          </w:tcPr>
+          <w:p>
+            <w:r>
+              <w:t>Contact</w:t>
+            </w:r>
+          </w:p>
+        </w:tc>
+        <w:tc>
+          <w:tcPr>
+            <w:tcW w:w="6925" w:type="dxa"/>
+          </w:tcPr>
+          <w:p/>
         </w:tc>
       </w:tr>
     </w:tbl>

</xml_diff>